<commit_message>
Up and down programming
</commit_message>
<xml_diff>
--- a/Actual Chinook Playlist Protype UX Processing Plan (1).docx
+++ b/Actual Chinook Playlist Protype UX Processing Plan (1).docx
@@ -9,6 +9,8 @@
           <w:lang w:val="en-CA"/>
         </w:rPr>
       </w:pPr>
+      <w:bookmarkStart w:id="0" w:name="_GoBack"/>
+      <w:bookmarkEnd w:id="0"/>
       <w:r>
         <w:rPr>
           <w:lang w:val="en-CA"/>
@@ -3545,15 +3547,7 @@
               <w:rPr>
                 <w:lang w:val="en-CA"/>
               </w:rPr>
-              <w:t>(10)(this will be filled from event of finding a playlist</w:t>
-            </w:r>
-            <w:bookmarkStart w:id="0" w:name="_GoBack"/>
-            <w:bookmarkEnd w:id="0"/>
-            <w:r>
-              <w:rPr>
-                <w:lang w:val="en-CA"/>
-              </w:rPr>
-              <w:t>)</w:t>
+              <w:t>(10)(this will be filled from event of finding a playlist)</w:t>
             </w:r>
           </w:p>
         </w:tc>
@@ -4331,6 +4325,71 @@
             </w:pPr>
             <w:r>
               <w:rPr>
+                <w:noProof/>
+                <w:lang w:val="en-CA"/>
+              </w:rPr>
+              <mc:AlternateContent>
+                <mc:Choice Requires="wpi">
+                  <w:drawing>
+                    <wp:anchor distT="0" distB="0" distL="114300" distR="114300" simplePos="0" relativeHeight="251685888" behindDoc="0" locked="0" layoutInCell="1" allowOverlap="1">
+                      <wp:simplePos x="0" y="0"/>
+                      <wp:positionH relativeFrom="column">
+                        <wp:posOffset>1385570</wp:posOffset>
+                      </wp:positionH>
+                      <wp:positionV relativeFrom="paragraph">
+                        <wp:posOffset>283845</wp:posOffset>
+                      </wp:positionV>
+                      <wp:extent cx="3321050" cy="1360805"/>
+                      <wp:effectExtent l="57150" t="38100" r="50800" b="48895"/>
+                      <wp:wrapNone/>
+                      <wp:docPr id="8" name="Ink 8"/>
+                      <wp:cNvGraphicFramePr/>
+                      <a:graphic xmlns:a="http://schemas.openxmlformats.org/drawingml/2006/main">
+                        <a:graphicData uri="http://schemas.microsoft.com/office/word/2010/wordprocessingInk">
+                          <w14:contentPart bwMode="auto" r:id="rId26">
+                            <w14:nvContentPartPr>
+                              <w14:cNvContentPartPr/>
+                            </w14:nvContentPartPr>
+                            <w14:xfrm>
+                              <a:off x="0" y="0"/>
+                              <a:ext cx="3321050" cy="1360805"/>
+                            </w14:xfrm>
+                          </w14:contentPart>
+                        </a:graphicData>
+                      </a:graphic>
+                    </wp:anchor>
+                  </w:drawing>
+                </mc:Choice>
+                <mc:Fallback>
+                  <w:pict>
+                    <v:shapetype w14:anchorId="2ABDF03D" id="_x0000_t75" coordsize="21600,21600" o:spt="75" o:preferrelative="t" path="m@4@5l@4@11@9@11@9@5xe" filled="f" stroked="f">
+                      <v:stroke joinstyle="miter"/>
+                      <v:formulas>
+                        <v:f eqn="if lineDrawn pixelLineWidth 0"/>
+                        <v:f eqn="sum @0 1 0"/>
+                        <v:f eqn="sum 0 0 @1"/>
+                        <v:f eqn="prod @2 1 2"/>
+                        <v:f eqn="prod @3 21600 pixelWidth"/>
+                        <v:f eqn="prod @3 21600 pixelHeight"/>
+                        <v:f eqn="sum @0 0 1"/>
+                        <v:f eqn="prod @6 1 2"/>
+                        <v:f eqn="prod @7 21600 pixelWidth"/>
+                        <v:f eqn="sum @8 21600 0"/>
+                        <v:f eqn="prod @7 21600 pixelHeight"/>
+                        <v:f eqn="sum @10 21600 0"/>
+                      </v:formulas>
+                      <v:path o:extrusionok="f" gradientshapeok="t" o:connecttype="rect"/>
+                      <o:lock v:ext="edit" aspectratio="t"/>
+                    </v:shapetype>
+                    <v:shape id="Ink 8" o:spid="_x0000_s1026" type="#_x0000_t75" style="position:absolute;margin-left:108.4pt;margin-top:21.65pt;width:262.9pt;height:108.55pt;z-index:251685888;visibility:visible;mso-wrap-style:square;mso-wrap-distance-left:9pt;mso-wrap-distance-top:0;mso-wrap-distance-right:9pt;mso-wrap-distance-bottom:0;mso-position-horizontal:absolute;mso-position-horizontal-relative:text;mso-position-vertical:absolute;mso-position-vertical-relative:text" o:gfxdata="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">
+                      <v:imagedata r:id="rId27" o:title=""/>
+                    </v:shape>
+                  </w:pict>
+                </mc:Fallback>
+              </mc:AlternateContent>
+            </w:r>
+            <w:r>
+              <w:rPr>
                 <w:lang w:val="en-CA"/>
               </w:rPr>
               <w:t>Up/Down</w:t>
@@ -5695,7 +5754,7 @@
                     <pic:cNvPicPr/>
                   </pic:nvPicPr>
                   <pic:blipFill>
-                    <a:blip r:embed="rId26"/>
+                    <a:blip r:embed="rId28"/>
                     <a:stretch>
                       <a:fillRect/>
                     </a:stretch>
@@ -5717,7 +5776,7 @@
       </w:r>
     </w:p>
     <w:sectPr>
-      <w:headerReference w:type="default" r:id="rId27"/>
+      <w:headerReference w:type="default" r:id="rId29"/>
       <w:pgSz w:w="12240" w:h="15840"/>
       <w:pgMar w:top="1440" w:right="1440" w:bottom="1440" w:left="1440" w:header="720" w:footer="720" w:gutter="0"/>
       <w:cols w:space="720"/>
@@ -7384,7 +7443,7 @@
     </inkml:brush>
   </inkml:definitions>
   <inkml:trace contextRef="#ctx0" brushRef="#br0">160 651,'0'4,"1"-1,0 0,1 0,-1 0,0 0,1 0,0 0,0 0,-1 0,2-1,0 3,5 5,47 71,89 138,-120-176,-1 1,-2 2,-2 0,2 15,70 201,-89-254,1-1,0 0,0 0,1 0,0 0,0 0,1-1,0 1,5 4,-6-8,-1 0,1 0,0 0,0-1,0 1,0-1,0 0,1 0,-1-1,1 1,-1-1,1 0,-1 0,1-1,0 1,-1-1,5 0,9-2,0-1,0-1,0 0,-1-1,1-1,-1 0,-1-1,17-10,27-18,38-30,-97 64,396-275,188-128,22 31,-371 247,169-59,-256 115,-120 54</inkml:trace>
-  <inkml:trace contextRef="#ctx0" brushRef="#br0" timeOffset="21595.113">172 693,'0'4,"1"-1,0 0,0 0,1 0,-1 0,1 0,-1 0,1 0,0 0,0 0,2 2,7 9,133 252,-93-164,14 46,-16-36,12 14,-59-122,0 0,1-1,-1 1,1 0,0-1,0 1,0-1,1 0,-1 0,1 0,-1-1,1 1,0-1,0 0,0 0,1 0,-1-1,0 1,1-1,-1 0,0 0,1-1,-1 1,1-1,0 0,-1 0,1-1,-1 1,1-1,-1 0,0 0,3-1,16-6,-1-1,1 0,-1-2,-1 0,13-10,-15 9,475-310,-248 157,-47 44,109-43,-161 89,-41 24,10 2,-41 19,-1-3,-2-4,22-17,-50 28,1 2,0 2,2 1,3 3,-9-1,0-1,-1-2,30-23,30-17,-37 31,-44 24,-45 26,-190 97,118-66,-40 16,-47 11,35-15,-92 31,-88 15,132-45,131-38,0 2,2 4,-27 17,-178 119,131-78,-74 33,56-32,68-36,72-45,-1-1,1 0,-1-1,-1-1,1-1,-1 0,-17 1,28-5,1 0,-1 0,0-1,0 0,1 0,-1-1,0 0,1 0,-1-1,1 0,-1 0,1-1,0 0,0 0,0-1,0 0,1 0,0 0,-1-1,-3-5,-5-8,1-1,0 0,2-2,1 1,0-1,1-1,2 0,-18-49,-7-40,21 65,-40-140,-43-92,92 266,-1 1,2 0,0-1,0 0,0-10,2 11,-1 1,-1-1,0 0,0 1,-4-10,30 128,52 101,9-4,79 135,-147-307,9 20,2-1,3-1,30 37,-55-82,-1 0,1 0,0-1,0 0,1 0,0 0,0-1,0 0,0 0,1-1,2 1,11 3</inkml:trace>
+  <inkml:trace contextRef="#ctx0" brushRef="#br0" timeOffset="21595.112">172 693,'0'4,"1"-1,0 0,0 0,1 0,-1 0,1 0,-1 0,1 0,0 0,0 0,2 2,7 9,133 252,-93-164,14 46,-16-36,12 14,-59-122,0 0,1-1,-1 1,1 0,0-1,0 1,0-1,1 0,-1 0,1 0,-1-1,1 1,0-1,0 0,0 0,1 0,-1-1,0 1,1-1,-1 0,0 0,1-1,-1 1,1-1,0 0,-1 0,1-1,-1 1,1-1,-1 0,0 0,3-1,16-6,-1-1,1 0,-1-2,-1 0,13-10,-15 9,475-310,-248 157,-47 44,109-43,-161 89,-41 24,10 2,-41 19,-1-3,-2-4,22-17,-50 28,1 2,0 2,2 1,3 3,-9-1,0-1,-1-2,30-23,30-17,-37 31,-44 24,-45 26,-190 97,118-66,-40 16,-47 11,35-15,-92 31,-88 15,132-45,131-38,0 2,2 4,-27 17,-178 119,131-78,-74 33,56-32,68-36,72-45,-1-1,1 0,-1-1,-1-1,1-1,-1 0,-17 1,28-5,1 0,-1 0,0-1,0 0,1 0,-1-1,0 0,1 0,-1-1,1 0,-1 0,1-1,0 0,0 0,0-1,0 0,1 0,0 0,-1-1,-3-5,-5-8,1-1,0 0,2-2,1 1,0-1,1-1,2 0,-18-49,-7-40,21 65,-40-140,-43-92,92 266,-1 1,2 0,0-1,0 0,0-10,2 11,-1 1,-1-1,0 0,0 1,-4-10,30 128,52 101,9-4,79 135,-147-307,9 20,2-1,3-1,30 37,-55-82,-1 0,1 0,0-1,0 0,1 0,0 0,0-1,0 0,0 0,1-1,2 1,11 3</inkml:trace>
 </inkml:ink>
 </file>
 
@@ -7441,6 +7500,34 @@
     </inkml:brush>
   </inkml:definitions>
   <inkml:trace contextRef="#ctx0" brushRef="#br0">1 0,'0'0</inkml:trace>
+</inkml:ink>
+</file>
+
+<file path=word/ink/ink9.xml><?xml version="1.0" encoding="utf-8"?>
+<inkml:ink xmlns:inkml="http://www.w3.org/2003/InkML">
+  <inkml:definitions>
+    <inkml:context xml:id="ctx0">
+      <inkml:inkSource xml:id="inkSrc0">
+        <inkml:traceFormat>
+          <inkml:channel name="X" type="integer" min="-2.14748E9" max="2.14748E9" units="cm"/>
+          <inkml:channel name="Y" type="integer" min="-2.14748E9" max="2.14748E9" units="cm"/>
+        </inkml:traceFormat>
+        <inkml:channelProperties>
+          <inkml:channelProperty channel="X" name="resolution" value="1000" units="1/cm"/>
+          <inkml:channelProperty channel="Y" name="resolution" value="1000" units="1/cm"/>
+        </inkml:channelProperties>
+      </inkml:inkSource>
+      <inkml:timestamp xml:id="ts0" timeString="2019-10-31T02:33:48.612"/>
+    </inkml:context>
+    <inkml:brush xml:id="br0">
+      <inkml:brushProperty name="width" value="0.05" units="cm"/>
+      <inkml:brushProperty name="height" value="0.05" units="cm"/>
+      <inkml:brushProperty name="color" value="#CC0066"/>
+      <inkml:brushProperty name="ignorePressure" value="1"/>
+    </inkml:brush>
+  </inkml:definitions>
+  <inkml:trace contextRef="#ctx0" brushRef="#br0">1 185,'3'73,"4"0,3 0,11 35,-3-16,48 282,89 473,34-8,-146-679,8-1,70 149,-100-260,-1 1,-3 1,3 21,35 125,-54-192,0 0,0-1,0 1,1 0,-1-1,1 1,0-1,0 0,0 1,0-1,0 0,1 0,0-1,-1 1,1 0,0-1,0 0,1 1,-1-1,0 0,1-1,-1 1,1-1,0 1,-1-1,1 0,0-1,0 1,11 0,0 0,-1-1,1 0,-1-2,1 1,-1-2,7-2,65-17,-2-5,60-27,-119 44,884-364,111-41,1625-497,-2112 754,539-179,-346 88,-230 82,-361 117,-2-5,37-27,-140 67</inkml:trace>
+  <inkml:trace contextRef="#ctx0" brushRef="#br0" timeOffset="3293.252">27 118,'265'1,"290"-3,-461-4,-1-5,0-3,0-5,-2-3,29-15,-115 36,0-1,0 1,1-1,-1 1,0 1,1-1,-1 1,0 0,3 1,-7-1,1 0,-1 1,1 0,-1-1,0 1,1 0,-1 0,0 0,1 0,-1 0,0 0,0 0,0 0,0 0,0 0,0 1,0-1,0 1,-1-1,1 0,-1 1,1-1,-1 1,1-1,-1 1,0-1,1 1,-1 0,0-1,0 1,0-1,0 1,-1-1,1 2,-4 25,0 0,-2 0,-1-1,-2 0,0 0,-2-1,-11 19,0 7,-112 286,14 6,5 48,6-56,60-199,7 1,-8 58,45-176,0 0,-2 0,-3 5,3-10,2 0,0 1,0-1,2 1,-2 15,1 52,7 56,0-54,-6 42,-5-83,5-35,1 1,0-1,1 1,0-1,0 1,1 2,0-10,1 0,-1 1,0-1,1 0,0 0,-1 0,1 0,0 0,0 0,0 0,0 0,1-1,-1 1,0 0,1-1,-1 1,1 0,-1-1,1 0,0 1,0-1,0 0,0 0,0 0,0 0,0-1,0 1,2 0,8 2,1 0,0-1,1-1,-1 0,0-1,0 0,0-1,11-2,24-6,36-12,-40 10,474-134,-204 54,2281-635,-1558 399,-19-48,-682 235,102-69,308-190,-714 382,198-99,114-33,-244 107,-45 17,0-3,-2-1,-2-4,5-5,-52 35,2-1,-1 0,1 0,0 1,0 0,0 0,2 0,-7 2,1 1,-1-1,0 1,1 0,-1 0,0-1,1 1,-1 0,1 0,-1 1,0-1,1 0,-1 0,0 1,1-1,-1 0,0 1,1 0,-1-1,0 1,0 0,1-1,-1 1,0 0,0 0,0 0,0 0,0 0,-1 0,1 0,0 1,0-1,0 0,6 16,-1 0,-1 0,0 0,-1 1,0 0,-2-1,0 1,-1 0,-1 11,2 15,10 790,-13-734,1-68</inkml:trace>
 </inkml:ink>
 </file>
 

</xml_diff>